<commit_message>
update development tools word doc
</commit_message>
<xml_diff>
--- a/DevelopmentTools.docx
+++ b/DevelopmentTools.docx
@@ -508,17 +508,7 @@
           <w:sz w:val="32"/>
           <w:szCs w:val="32"/>
         </w:rPr>
-        <w:t xml:space="preserve"> (more icons! </w:t>
-      </w:r>
-      <w:bookmarkStart w:id="0" w:name="_GoBack"/>
-      <w:bookmarkEnd w:id="0"/>
-      <w:r>
-        <w:rPr>
-          <w:rFonts w:asciiTheme="majorHAnsi" w:hAnsiTheme="majorHAnsi"/>
-          <w:sz w:val="32"/>
-          <w:szCs w:val="32"/>
-        </w:rPr>
-        <w:t>r</w:t>
+        <w:t xml:space="preserve"> (more icons! r</w:t>
       </w:r>
       <w:r>
         <w:rPr>
@@ -741,13 +731,520 @@
           <w:szCs w:val="32"/>
         </w:rPr>
       </w:pPr>
-      <w:r>
-        <w:rPr>
-          <w:rFonts w:asciiTheme="majorHAnsi" w:hAnsiTheme="majorHAnsi"/>
-          <w:sz w:val="32"/>
-          <w:szCs w:val="32"/>
-        </w:rPr>
-        <w:t>http://hackpad.com</w:t>
+      <w:hyperlink r:id="rId10" w:history="1">
+        <w:r>
+          <w:rPr>
+            <w:rStyle w:val="Hyperlink"/>
+            <w:rFonts w:asciiTheme="majorHAnsi" w:hAnsiTheme="majorHAnsi"/>
+            <w:sz w:val="32"/>
+            <w:szCs w:val="32"/>
+          </w:rPr>
+          <w:t>http://hackpad.com</w:t>
+        </w:r>
+      </w:hyperlink>
+    </w:p>
+    <w:p>
+      <w:pPr>
+        <w:rPr>
+          <w:rFonts w:asciiTheme="majorHAnsi" w:hAnsiTheme="majorHAnsi"/>
+          <w:b/>
+          <w:sz w:val="32"/>
+          <w:szCs w:val="32"/>
+        </w:rPr>
+      </w:pPr>
+      <w:r>
+        <w:rPr>
+          <w:rFonts w:asciiTheme="majorHAnsi" w:hAnsiTheme="majorHAnsi"/>
+          <w:b/>
+          <w:sz w:val="32"/>
+          <w:szCs w:val="32"/>
+        </w:rPr>
+        <w:lastRenderedPageBreak/>
+        <w:t>Other w</w:t>
+      </w:r>
+      <w:r>
+        <w:rPr>
+          <w:rFonts w:asciiTheme="majorHAnsi" w:hAnsiTheme="majorHAnsi"/>
+          <w:b/>
+          <w:sz w:val="32"/>
+          <w:szCs w:val="32"/>
+        </w:rPr>
+        <w:t xml:space="preserve">orthy </w:t>
+      </w:r>
+      <w:proofErr w:type="spellStart"/>
+      <w:r>
+        <w:rPr>
+          <w:rFonts w:asciiTheme="majorHAnsi" w:hAnsiTheme="majorHAnsi"/>
+          <w:b/>
+          <w:sz w:val="32"/>
+          <w:szCs w:val="32"/>
+        </w:rPr>
+        <w:t>Javascript</w:t>
+      </w:r>
+      <w:proofErr w:type="spellEnd"/>
+      <w:r>
+        <w:rPr>
+          <w:rFonts w:asciiTheme="majorHAnsi" w:hAnsiTheme="majorHAnsi"/>
+          <w:b/>
+          <w:sz w:val="32"/>
+          <w:szCs w:val="32"/>
+        </w:rPr>
+        <w:t>/HTML</w:t>
+      </w:r>
+      <w:r>
+        <w:rPr>
+          <w:rFonts w:asciiTheme="majorHAnsi" w:hAnsiTheme="majorHAnsi"/>
+          <w:b/>
+          <w:sz w:val="32"/>
+          <w:szCs w:val="32"/>
+        </w:rPr>
+        <w:t xml:space="preserve"> f</w:t>
+      </w:r>
+      <w:r>
+        <w:rPr>
+          <w:rFonts w:asciiTheme="majorHAnsi" w:hAnsiTheme="majorHAnsi"/>
+          <w:b/>
+          <w:sz w:val="32"/>
+          <w:szCs w:val="32"/>
+        </w:rPr>
+        <w:t>rameworks</w:t>
+      </w:r>
+      <w:r>
+        <w:rPr>
+          <w:rFonts w:asciiTheme="majorHAnsi" w:hAnsiTheme="majorHAnsi"/>
+          <w:b/>
+          <w:sz w:val="32"/>
+          <w:szCs w:val="32"/>
+        </w:rPr>
+        <w:t xml:space="preserve"> (to make life easier)</w:t>
+      </w:r>
+    </w:p>
+    <w:p>
+      <w:pPr>
+        <w:ind w:left="360"/>
+        <w:rPr>
+          <w:rFonts w:asciiTheme="majorHAnsi" w:hAnsiTheme="majorHAnsi"/>
+          <w:sz w:val="32"/>
+          <w:szCs w:val="32"/>
+        </w:rPr>
+      </w:pPr>
+    </w:p>
+    <w:p>
+      <w:pPr>
+        <w:pStyle w:val="ListParagraph"/>
+        <w:numPr>
+          <w:ilvl w:val="0"/>
+          <w:numId w:val="5"/>
+        </w:numPr>
+        <w:rPr>
+          <w:rFonts w:asciiTheme="majorHAnsi" w:hAnsiTheme="majorHAnsi"/>
+          <w:sz w:val="32"/>
+          <w:szCs w:val="32"/>
+        </w:rPr>
+      </w:pPr>
+      <w:r>
+        <w:rPr>
+          <w:rFonts w:asciiTheme="majorHAnsi" w:hAnsiTheme="majorHAnsi"/>
+          <w:i/>
+          <w:sz w:val="32"/>
+          <w:szCs w:val="32"/>
+        </w:rPr>
+        <w:t>Ratchet</w:t>
+      </w:r>
+      <w:r>
+        <w:rPr>
+          <w:rFonts w:asciiTheme="majorHAnsi" w:hAnsiTheme="majorHAnsi"/>
+          <w:sz w:val="32"/>
+          <w:szCs w:val="32"/>
+        </w:rPr>
+        <w:t xml:space="preserve"> (For </w:t>
+      </w:r>
+      <w:r>
+        <w:rPr>
+          <w:rFonts w:asciiTheme="majorHAnsi" w:hAnsiTheme="majorHAnsi"/>
+          <w:sz w:val="32"/>
+          <w:szCs w:val="32"/>
+        </w:rPr>
+        <w:t>Good L</w:t>
+      </w:r>
+      <w:r>
+        <w:rPr>
+          <w:rFonts w:asciiTheme="majorHAnsi" w:hAnsiTheme="majorHAnsi"/>
+          <w:sz w:val="32"/>
+          <w:szCs w:val="32"/>
+        </w:rPr>
+        <w:t>ooking Mobile App Prototypes)</w:t>
+      </w:r>
+    </w:p>
+    <w:p>
+      <w:pPr>
+        <w:pStyle w:val="ListParagraph"/>
+        <w:numPr>
+          <w:ilvl w:val="1"/>
+          <w:numId w:val="5"/>
+        </w:numPr>
+        <w:rPr>
+          <w:rFonts w:asciiTheme="majorHAnsi" w:hAnsiTheme="majorHAnsi"/>
+          <w:sz w:val="32"/>
+          <w:szCs w:val="32"/>
+        </w:rPr>
+      </w:pPr>
+      <w:r>
+        <w:rPr>
+          <w:rFonts w:asciiTheme="majorHAnsi" w:hAnsiTheme="majorHAnsi"/>
+          <w:sz w:val="32"/>
+          <w:szCs w:val="32"/>
+        </w:rPr>
+        <w:t>http://goratchet.com/1.0.2/one.html</w:t>
+      </w:r>
+    </w:p>
+    <w:p>
+      <w:pPr>
+        <w:pStyle w:val="ListParagraph"/>
+        <w:numPr>
+          <w:ilvl w:val="0"/>
+          <w:numId w:val="5"/>
+        </w:numPr>
+        <w:rPr>
+          <w:rFonts w:asciiTheme="majorHAnsi" w:hAnsiTheme="majorHAnsi"/>
+          <w:sz w:val="32"/>
+          <w:szCs w:val="32"/>
+        </w:rPr>
+      </w:pPr>
+      <w:r>
+        <w:rPr>
+          <w:rFonts w:asciiTheme="majorHAnsi" w:hAnsiTheme="majorHAnsi"/>
+          <w:sz w:val="32"/>
+          <w:szCs w:val="32"/>
+        </w:rPr>
+        <w:t>Parallax (For Parallax Visual Effects)</w:t>
+      </w:r>
+      <w:bookmarkStart w:id="0" w:name="_GoBack"/>
+      <w:bookmarkEnd w:id="0"/>
+    </w:p>
+    <w:p>
+      <w:pPr>
+        <w:pStyle w:val="ListParagraph"/>
+        <w:numPr>
+          <w:ilvl w:val="1"/>
+          <w:numId w:val="5"/>
+        </w:numPr>
+        <w:rPr>
+          <w:rFonts w:asciiTheme="majorHAnsi" w:hAnsiTheme="majorHAnsi"/>
+          <w:sz w:val="32"/>
+          <w:szCs w:val="32"/>
+        </w:rPr>
+      </w:pPr>
+      <w:r>
+        <w:rPr>
+          <w:rFonts w:asciiTheme="majorHAnsi" w:hAnsiTheme="majorHAnsi"/>
+          <w:sz w:val="32"/>
+          <w:szCs w:val="32"/>
+        </w:rPr>
+        <w:t>http://matthew.wagerfield.com/parallax/</w:t>
+      </w:r>
+    </w:p>
+    <w:p>
+      <w:pPr>
+        <w:pStyle w:val="ListParagraph"/>
+        <w:numPr>
+          <w:ilvl w:val="0"/>
+          <w:numId w:val="5"/>
+        </w:numPr>
+        <w:rPr>
+          <w:rFonts w:asciiTheme="majorHAnsi" w:hAnsiTheme="majorHAnsi"/>
+          <w:sz w:val="32"/>
+          <w:szCs w:val="32"/>
+        </w:rPr>
+      </w:pPr>
+      <w:r>
+        <w:rPr>
+          <w:rFonts w:asciiTheme="majorHAnsi" w:hAnsiTheme="majorHAnsi"/>
+          <w:i/>
+          <w:sz w:val="32"/>
+          <w:szCs w:val="32"/>
+        </w:rPr>
+        <w:t xml:space="preserve">Interact JS </w:t>
+      </w:r>
+      <w:r>
+        <w:rPr>
+          <w:rFonts w:asciiTheme="majorHAnsi" w:hAnsiTheme="majorHAnsi"/>
+          <w:sz w:val="32"/>
+          <w:szCs w:val="32"/>
+        </w:rPr>
+        <w:t xml:space="preserve">(For Drag &amp; </w:t>
+      </w:r>
+      <w:r>
+        <w:rPr>
+          <w:rFonts w:asciiTheme="majorHAnsi" w:hAnsiTheme="majorHAnsi"/>
+          <w:sz w:val="32"/>
+          <w:szCs w:val="32"/>
+        </w:rPr>
+        <w:t>Drop,</w:t>
+      </w:r>
+      <w:r>
+        <w:rPr>
+          <w:rFonts w:asciiTheme="majorHAnsi" w:hAnsiTheme="majorHAnsi"/>
+          <w:sz w:val="32"/>
+          <w:szCs w:val="32"/>
+        </w:rPr>
+        <w:t xml:space="preserve"> Touch Resize &amp; </w:t>
+      </w:r>
+      <w:r>
+        <w:rPr>
+          <w:rFonts w:asciiTheme="majorHAnsi" w:hAnsiTheme="majorHAnsi"/>
+          <w:sz w:val="32"/>
+          <w:szCs w:val="32"/>
+        </w:rPr>
+        <w:t>Rotate,</w:t>
+      </w:r>
+      <w:r>
+        <w:rPr>
+          <w:rFonts w:asciiTheme="majorHAnsi" w:hAnsiTheme="majorHAnsi"/>
+          <w:sz w:val="32"/>
+          <w:szCs w:val="32"/>
+        </w:rPr>
+        <w:t xml:space="preserve"> </w:t>
+      </w:r>
+      <w:proofErr w:type="spellStart"/>
+      <w:r>
+        <w:rPr>
+          <w:rFonts w:asciiTheme="majorHAnsi" w:hAnsiTheme="majorHAnsi"/>
+          <w:sz w:val="32"/>
+          <w:szCs w:val="32"/>
+        </w:rPr>
+        <w:t>etc</w:t>
+      </w:r>
+      <w:proofErr w:type="spellEnd"/>
+      <w:r>
+        <w:rPr>
+          <w:rFonts w:asciiTheme="majorHAnsi" w:hAnsiTheme="majorHAnsi"/>
+          <w:sz w:val="32"/>
+          <w:szCs w:val="32"/>
+        </w:rPr>
+        <w:t xml:space="preserve">) </w:t>
+      </w:r>
+    </w:p>
+    <w:p>
+      <w:pPr>
+        <w:pStyle w:val="ListParagraph"/>
+        <w:numPr>
+          <w:ilvl w:val="1"/>
+          <w:numId w:val="5"/>
+        </w:numPr>
+        <w:rPr>
+          <w:rFonts w:asciiTheme="majorHAnsi" w:hAnsiTheme="majorHAnsi"/>
+          <w:sz w:val="32"/>
+          <w:szCs w:val="32"/>
+        </w:rPr>
+      </w:pPr>
+      <w:r>
+        <w:rPr>
+          <w:rFonts w:asciiTheme="majorHAnsi" w:hAnsiTheme="majorHAnsi"/>
+          <w:sz w:val="32"/>
+          <w:szCs w:val="32"/>
+        </w:rPr>
+        <w:t xml:space="preserve"> </w:t>
+      </w:r>
+      <w:hyperlink r:id="rId11" w:history="1">
+        <w:r>
+          <w:rPr>
+            <w:rStyle w:val="Hyperlink"/>
+            <w:rFonts w:asciiTheme="majorHAnsi" w:hAnsiTheme="majorHAnsi"/>
+            <w:sz w:val="32"/>
+            <w:szCs w:val="32"/>
+          </w:rPr>
+          <w:t>http://interactjs.io</w:t>
+        </w:r>
+      </w:hyperlink>
+    </w:p>
+    <w:p>
+      <w:pPr>
+        <w:pStyle w:val="ListParagraph"/>
+        <w:numPr>
+          <w:ilvl w:val="0"/>
+          <w:numId w:val="5"/>
+        </w:numPr>
+        <w:rPr>
+          <w:rFonts w:asciiTheme="majorHAnsi" w:hAnsiTheme="majorHAnsi"/>
+          <w:sz w:val="32"/>
+          <w:szCs w:val="32"/>
+        </w:rPr>
+      </w:pPr>
+      <w:r>
+        <w:rPr>
+          <w:rFonts w:asciiTheme="majorHAnsi" w:hAnsiTheme="majorHAnsi"/>
+          <w:i/>
+          <w:sz w:val="32"/>
+          <w:szCs w:val="32"/>
+        </w:rPr>
+        <w:t>D3</w:t>
+      </w:r>
+      <w:r>
+        <w:rPr>
+          <w:rFonts w:asciiTheme="majorHAnsi" w:hAnsiTheme="majorHAnsi"/>
+          <w:sz w:val="32"/>
+          <w:szCs w:val="32"/>
+        </w:rPr>
+        <w:t xml:space="preserve"> (For Interactive </w:t>
+      </w:r>
+      <w:proofErr w:type="spellStart"/>
+      <w:r>
+        <w:rPr>
+          <w:rFonts w:asciiTheme="majorHAnsi" w:hAnsiTheme="majorHAnsi"/>
+          <w:sz w:val="32"/>
+          <w:szCs w:val="32"/>
+        </w:rPr>
+        <w:t>Graphs</w:t>
+      </w:r>
+      <w:proofErr w:type="gramStart"/>
+      <w:r>
+        <w:rPr>
+          <w:rFonts w:asciiTheme="majorHAnsi" w:hAnsiTheme="majorHAnsi"/>
+          <w:sz w:val="32"/>
+          <w:szCs w:val="32"/>
+        </w:rPr>
+        <w:t>,Charts</w:t>
+      </w:r>
+      <w:proofErr w:type="spellEnd"/>
+      <w:proofErr w:type="gramEnd"/>
+      <w:r>
+        <w:rPr>
+          <w:rFonts w:asciiTheme="majorHAnsi" w:hAnsiTheme="majorHAnsi"/>
+          <w:sz w:val="32"/>
+          <w:szCs w:val="32"/>
+        </w:rPr>
+        <w:t xml:space="preserve">, Data Visualization) </w:t>
+      </w:r>
+    </w:p>
+    <w:p>
+      <w:pPr>
+        <w:pStyle w:val="ListParagraph"/>
+        <w:numPr>
+          <w:ilvl w:val="1"/>
+          <w:numId w:val="5"/>
+        </w:numPr>
+        <w:rPr>
+          <w:rFonts w:asciiTheme="majorHAnsi" w:hAnsiTheme="majorHAnsi"/>
+          <w:sz w:val="32"/>
+          <w:szCs w:val="32"/>
+        </w:rPr>
+      </w:pPr>
+      <w:hyperlink r:id="rId12" w:history="1">
+        <w:r>
+          <w:rPr>
+            <w:rStyle w:val="Hyperlink"/>
+            <w:rFonts w:asciiTheme="majorHAnsi" w:hAnsiTheme="majorHAnsi"/>
+            <w:sz w:val="32"/>
+            <w:szCs w:val="32"/>
+          </w:rPr>
+          <w:t>http://d3js.org</w:t>
+        </w:r>
+      </w:hyperlink>
+    </w:p>
+    <w:p>
+      <w:pPr>
+        <w:pStyle w:val="ListParagraph"/>
+        <w:ind w:left="1800"/>
+        <w:rPr>
+          <w:rFonts w:asciiTheme="majorHAnsi" w:hAnsiTheme="majorHAnsi"/>
+          <w:sz w:val="32"/>
+          <w:szCs w:val="32"/>
+        </w:rPr>
+      </w:pPr>
+    </w:p>
+    <w:p>
+      <w:pPr>
+        <w:pStyle w:val="ListParagraph"/>
+        <w:ind w:left="1800"/>
+        <w:rPr>
+          <w:rFonts w:asciiTheme="majorHAnsi" w:hAnsiTheme="majorHAnsi"/>
+          <w:sz w:val="32"/>
+          <w:szCs w:val="32"/>
+        </w:rPr>
+      </w:pPr>
+    </w:p>
+    <w:p>
+      <w:pPr>
+        <w:pStyle w:val="ListParagraph"/>
+        <w:numPr>
+          <w:ilvl w:val="0"/>
+          <w:numId w:val="5"/>
+        </w:numPr>
+        <w:rPr>
+          <w:rFonts w:asciiTheme="majorHAnsi" w:hAnsiTheme="majorHAnsi"/>
+          <w:i/>
+          <w:sz w:val="32"/>
+          <w:szCs w:val="32"/>
+        </w:rPr>
+      </w:pPr>
+      <w:r>
+        <w:rPr>
+          <w:rFonts w:asciiTheme="majorHAnsi" w:hAnsiTheme="majorHAnsi"/>
+          <w:i/>
+          <w:sz w:val="32"/>
+          <w:szCs w:val="32"/>
+        </w:rPr>
+        <w:t xml:space="preserve">Entire List of </w:t>
+      </w:r>
+      <w:proofErr w:type="spellStart"/>
+      <w:r>
+        <w:rPr>
+          <w:rFonts w:asciiTheme="majorHAnsi" w:hAnsiTheme="majorHAnsi"/>
+          <w:i/>
+          <w:sz w:val="32"/>
+          <w:szCs w:val="32"/>
+        </w:rPr>
+        <w:t>Javascript</w:t>
+      </w:r>
+      <w:proofErr w:type="spellEnd"/>
+      <w:r>
+        <w:rPr>
+          <w:rFonts w:asciiTheme="majorHAnsi" w:hAnsiTheme="majorHAnsi"/>
+          <w:i/>
+          <w:sz w:val="32"/>
+          <w:szCs w:val="32"/>
+        </w:rPr>
+        <w:t xml:space="preserve"> Frameworks </w:t>
+      </w:r>
+    </w:p>
+    <w:p>
+      <w:pPr>
+        <w:pStyle w:val="ListParagraph"/>
+        <w:numPr>
+          <w:ilvl w:val="1"/>
+          <w:numId w:val="5"/>
+        </w:numPr>
+        <w:rPr>
+          <w:rFonts w:asciiTheme="majorHAnsi" w:hAnsiTheme="majorHAnsi"/>
+          <w:sz w:val="32"/>
+          <w:szCs w:val="32"/>
+        </w:rPr>
+      </w:pPr>
+      <w:r>
+        <w:rPr>
+          <w:rFonts w:asciiTheme="majorHAnsi" w:hAnsiTheme="majorHAnsi"/>
+          <w:sz w:val="32"/>
+          <w:szCs w:val="32"/>
+        </w:rPr>
+        <w:t>https://www.javascripting.com/</w:t>
+      </w:r>
+    </w:p>
+    <w:p>
+      <w:pPr>
+        <w:rPr>
+          <w:rFonts w:asciiTheme="majorHAnsi" w:hAnsiTheme="majorHAnsi"/>
+          <w:sz w:val="32"/>
+          <w:szCs w:val="32"/>
+        </w:rPr>
+      </w:pPr>
+      <w:r>
+        <w:rPr>
+          <w:rFonts w:asciiTheme="majorHAnsi" w:hAnsiTheme="majorHAnsi"/>
+          <w:sz w:val="32"/>
+          <w:szCs w:val="32"/>
+        </w:rPr>
+        <w:tab/>
       </w:r>
     </w:p>
     <w:sectPr>
@@ -763,6 +1260,119 @@
 <file path=word/numbering.xml><?xml version="1.0" encoding="utf-8"?>
 <w:numbering xmlns:wpc="http://schemas.microsoft.com/office/word/2010/wordprocessingCanvas" xmlns:mo="http://schemas.microsoft.com/office/mac/office/2008/main" xmlns:mc="http://schemas.openxmlformats.org/markup-compatibility/2006" xmlns:mv="urn:schemas-microsoft-com:mac:vml" xmlns:o="urn:schemas-microsoft-com:office:office" xmlns:r="http://schemas.openxmlformats.org/officeDocument/2006/relationships" xmlns:m="http://schemas.openxmlformats.org/officeDocument/2006/math" xmlns:v="urn:schemas-microsoft-com:vml" xmlns:wp14="http://schemas.microsoft.com/office/word/2010/wordprocessingDrawing" xmlns:wp="http://schemas.openxmlformats.org/drawingml/2006/wordprocessingDrawing" xmlns:w10="urn:schemas-microsoft-com:office:word" xmlns:w="http://schemas.openxmlformats.org/wordprocessingml/2006/main" xmlns:w14="http://schemas.microsoft.com/office/word/2010/wordml" xmlns:wpg="http://schemas.microsoft.com/office/word/2010/wordprocessingGroup" xmlns:wpi="http://schemas.microsoft.com/office/word/2010/wordprocessingInk" xmlns:wne="http://schemas.microsoft.com/office/word/2006/wordml" xmlns:wps="http://schemas.microsoft.com/office/word/2010/wordprocessingShape" mc:Ignorable="w14 wp14">
   <w:abstractNum w:abstractNumId="0">
+    <w:nsid w:val="0870658E"/>
+    <w:multiLevelType w:val="hybridMultilevel"/>
+    <w:tmpl w:val="726E5AE6"/>
+    <w:lvl w:ilvl="0" w:tplc="04090001">
+      <w:start w:val="1"/>
+      <w:numFmt w:val="bullet"/>
+      <w:lvlText w:val=""/>
+      <w:lvlJc w:val="left"/>
+      <w:pPr>
+        <w:ind w:left="720" w:hanging="360"/>
+      </w:pPr>
+      <w:rPr>
+        <w:rFonts w:ascii="Symbol" w:hAnsi="Symbol" w:hint="default"/>
+      </w:rPr>
+    </w:lvl>
+    <w:lvl w:ilvl="1" w:tplc="04090003" w:tentative="1">
+      <w:start w:val="1"/>
+      <w:numFmt w:val="bullet"/>
+      <w:lvlText w:val="o"/>
+      <w:lvlJc w:val="left"/>
+      <w:pPr>
+        <w:ind w:left="1440" w:hanging="360"/>
+      </w:pPr>
+      <w:rPr>
+        <w:rFonts w:ascii="Courier New" w:hAnsi="Courier New" w:hint="default"/>
+      </w:rPr>
+    </w:lvl>
+    <w:lvl w:ilvl="2" w:tplc="04090005" w:tentative="1">
+      <w:start w:val="1"/>
+      <w:numFmt w:val="bullet"/>
+      <w:lvlText w:val=""/>
+      <w:lvlJc w:val="left"/>
+      <w:pPr>
+        <w:ind w:left="2160" w:hanging="360"/>
+      </w:pPr>
+      <w:rPr>
+        <w:rFonts w:ascii="Wingdings" w:hAnsi="Wingdings" w:hint="default"/>
+      </w:rPr>
+    </w:lvl>
+    <w:lvl w:ilvl="3" w:tplc="04090001" w:tentative="1">
+      <w:start w:val="1"/>
+      <w:numFmt w:val="bullet"/>
+      <w:lvlText w:val=""/>
+      <w:lvlJc w:val="left"/>
+      <w:pPr>
+        <w:ind w:left="2880" w:hanging="360"/>
+      </w:pPr>
+      <w:rPr>
+        <w:rFonts w:ascii="Symbol" w:hAnsi="Symbol" w:hint="default"/>
+      </w:rPr>
+    </w:lvl>
+    <w:lvl w:ilvl="4" w:tplc="04090003" w:tentative="1">
+      <w:start w:val="1"/>
+      <w:numFmt w:val="bullet"/>
+      <w:lvlText w:val="o"/>
+      <w:lvlJc w:val="left"/>
+      <w:pPr>
+        <w:ind w:left="3600" w:hanging="360"/>
+      </w:pPr>
+      <w:rPr>
+        <w:rFonts w:ascii="Courier New" w:hAnsi="Courier New" w:hint="default"/>
+      </w:rPr>
+    </w:lvl>
+    <w:lvl w:ilvl="5" w:tplc="04090005" w:tentative="1">
+      <w:start w:val="1"/>
+      <w:numFmt w:val="bullet"/>
+      <w:lvlText w:val=""/>
+      <w:lvlJc w:val="left"/>
+      <w:pPr>
+        <w:ind w:left="4320" w:hanging="360"/>
+      </w:pPr>
+      <w:rPr>
+        <w:rFonts w:ascii="Wingdings" w:hAnsi="Wingdings" w:hint="default"/>
+      </w:rPr>
+    </w:lvl>
+    <w:lvl w:ilvl="6" w:tplc="04090001" w:tentative="1">
+      <w:start w:val="1"/>
+      <w:numFmt w:val="bullet"/>
+      <w:lvlText w:val=""/>
+      <w:lvlJc w:val="left"/>
+      <w:pPr>
+        <w:ind w:left="5040" w:hanging="360"/>
+      </w:pPr>
+      <w:rPr>
+        <w:rFonts w:ascii="Symbol" w:hAnsi="Symbol" w:hint="default"/>
+      </w:rPr>
+    </w:lvl>
+    <w:lvl w:ilvl="7" w:tplc="04090003" w:tentative="1">
+      <w:start w:val="1"/>
+      <w:numFmt w:val="bullet"/>
+      <w:lvlText w:val="o"/>
+      <w:lvlJc w:val="left"/>
+      <w:pPr>
+        <w:ind w:left="5760" w:hanging="360"/>
+      </w:pPr>
+      <w:rPr>
+        <w:rFonts w:ascii="Courier New" w:hAnsi="Courier New" w:hint="default"/>
+      </w:rPr>
+    </w:lvl>
+    <w:lvl w:ilvl="8" w:tplc="04090005" w:tentative="1">
+      <w:start w:val="1"/>
+      <w:numFmt w:val="bullet"/>
+      <w:lvlText w:val=""/>
+      <w:lvlJc w:val="left"/>
+      <w:pPr>
+        <w:ind w:left="6480" w:hanging="360"/>
+      </w:pPr>
+      <w:rPr>
+        <w:rFonts w:ascii="Wingdings" w:hAnsi="Wingdings" w:hint="default"/>
+      </w:rPr>
+    </w:lvl>
+  </w:abstractNum>
+  <w:abstractNum w:abstractNumId="1">
     <w:nsid w:val="26A664FF"/>
     <w:multiLevelType w:val="hybridMultilevel"/>
     <w:tmpl w:val="B2086274"/>
@@ -875,7 +1485,120 @@
       </w:rPr>
     </w:lvl>
   </w:abstractNum>
-  <w:abstractNum w:abstractNumId="1">
+  <w:abstractNum w:abstractNumId="2">
+    <w:nsid w:val="27854159"/>
+    <w:multiLevelType w:val="hybridMultilevel"/>
+    <w:tmpl w:val="7290608C"/>
+    <w:lvl w:ilvl="0" w:tplc="04090001">
+      <w:start w:val="1"/>
+      <w:numFmt w:val="bullet"/>
+      <w:lvlText w:val=""/>
+      <w:lvlJc w:val="left"/>
+      <w:pPr>
+        <w:ind w:left="1080" w:hanging="360"/>
+      </w:pPr>
+      <w:rPr>
+        <w:rFonts w:ascii="Symbol" w:hAnsi="Symbol" w:hint="default"/>
+      </w:rPr>
+    </w:lvl>
+    <w:lvl w:ilvl="1" w:tplc="04090003">
+      <w:start w:val="1"/>
+      <w:numFmt w:val="bullet"/>
+      <w:lvlText w:val="o"/>
+      <w:lvlJc w:val="left"/>
+      <w:pPr>
+        <w:ind w:left="1800" w:hanging="360"/>
+      </w:pPr>
+      <w:rPr>
+        <w:rFonts w:ascii="Courier New" w:hAnsi="Courier New" w:hint="default"/>
+      </w:rPr>
+    </w:lvl>
+    <w:lvl w:ilvl="2" w:tplc="04090005" w:tentative="1">
+      <w:start w:val="1"/>
+      <w:numFmt w:val="bullet"/>
+      <w:lvlText w:val=""/>
+      <w:lvlJc w:val="left"/>
+      <w:pPr>
+        <w:ind w:left="2520" w:hanging="360"/>
+      </w:pPr>
+      <w:rPr>
+        <w:rFonts w:ascii="Wingdings" w:hAnsi="Wingdings" w:hint="default"/>
+      </w:rPr>
+    </w:lvl>
+    <w:lvl w:ilvl="3" w:tplc="04090001" w:tentative="1">
+      <w:start w:val="1"/>
+      <w:numFmt w:val="bullet"/>
+      <w:lvlText w:val=""/>
+      <w:lvlJc w:val="left"/>
+      <w:pPr>
+        <w:ind w:left="3240" w:hanging="360"/>
+      </w:pPr>
+      <w:rPr>
+        <w:rFonts w:ascii="Symbol" w:hAnsi="Symbol" w:hint="default"/>
+      </w:rPr>
+    </w:lvl>
+    <w:lvl w:ilvl="4" w:tplc="04090003" w:tentative="1">
+      <w:start w:val="1"/>
+      <w:numFmt w:val="bullet"/>
+      <w:lvlText w:val="o"/>
+      <w:lvlJc w:val="left"/>
+      <w:pPr>
+        <w:ind w:left="3960" w:hanging="360"/>
+      </w:pPr>
+      <w:rPr>
+        <w:rFonts w:ascii="Courier New" w:hAnsi="Courier New" w:hint="default"/>
+      </w:rPr>
+    </w:lvl>
+    <w:lvl w:ilvl="5" w:tplc="04090005" w:tentative="1">
+      <w:start w:val="1"/>
+      <w:numFmt w:val="bullet"/>
+      <w:lvlText w:val=""/>
+      <w:lvlJc w:val="left"/>
+      <w:pPr>
+        <w:ind w:left="4680" w:hanging="360"/>
+      </w:pPr>
+      <w:rPr>
+        <w:rFonts w:ascii="Wingdings" w:hAnsi="Wingdings" w:hint="default"/>
+      </w:rPr>
+    </w:lvl>
+    <w:lvl w:ilvl="6" w:tplc="04090001" w:tentative="1">
+      <w:start w:val="1"/>
+      <w:numFmt w:val="bullet"/>
+      <w:lvlText w:val=""/>
+      <w:lvlJc w:val="left"/>
+      <w:pPr>
+        <w:ind w:left="5400" w:hanging="360"/>
+      </w:pPr>
+      <w:rPr>
+        <w:rFonts w:ascii="Symbol" w:hAnsi="Symbol" w:hint="default"/>
+      </w:rPr>
+    </w:lvl>
+    <w:lvl w:ilvl="7" w:tplc="04090003" w:tentative="1">
+      <w:start w:val="1"/>
+      <w:numFmt w:val="bullet"/>
+      <w:lvlText w:val="o"/>
+      <w:lvlJc w:val="left"/>
+      <w:pPr>
+        <w:ind w:left="6120" w:hanging="360"/>
+      </w:pPr>
+      <w:rPr>
+        <w:rFonts w:ascii="Courier New" w:hAnsi="Courier New" w:hint="default"/>
+      </w:rPr>
+    </w:lvl>
+    <w:lvl w:ilvl="8" w:tplc="04090005" w:tentative="1">
+      <w:start w:val="1"/>
+      <w:numFmt w:val="bullet"/>
+      <w:lvlText w:val=""/>
+      <w:lvlJc w:val="left"/>
+      <w:pPr>
+        <w:ind w:left="6840" w:hanging="360"/>
+      </w:pPr>
+      <w:rPr>
+        <w:rFonts w:ascii="Wingdings" w:hAnsi="Wingdings" w:hint="default"/>
+      </w:rPr>
+    </w:lvl>
+  </w:abstractNum>
+  <w:abstractNum w:abstractNumId="3">
     <w:nsid w:val="3EB31A7E"/>
     <w:multiLevelType w:val="hybridMultilevel"/>
     <w:tmpl w:val="30F47DC4"/>
@@ -988,7 +1711,7 @@
       </w:rPr>
     </w:lvl>
   </w:abstractNum>
-  <w:abstractNum w:abstractNumId="2">
+  <w:abstractNum w:abstractNumId="4">
     <w:nsid w:val="66FF1242"/>
     <w:multiLevelType w:val="hybridMultilevel"/>
     <w:tmpl w:val="2D989076"/>
@@ -1102,13 +1825,19 @@
     </w:lvl>
   </w:abstractNum>
   <w:num w:numId="1">
-    <w:abstractNumId w:val="2"/>
+    <w:abstractNumId w:val="4"/>
   </w:num>
   <w:num w:numId="2">
+    <w:abstractNumId w:val="1"/>
+  </w:num>
+  <w:num w:numId="3">
+    <w:abstractNumId w:val="3"/>
+  </w:num>
+  <w:num w:numId="4">
     <w:abstractNumId w:val="0"/>
   </w:num>
-  <w:num w:numId="3">
-    <w:abstractNumId w:val="1"/>
+  <w:num w:numId="5">
+    <w:abstractNumId w:val="2"/>
   </w:num>
 </w:numbering>
 </file>

</xml_diff>